<commit_message>
atualização dos modelos salvos dentro do app
</commit_message>
<xml_diff>
--- a/AppDecalracoes/modelos/declaracao_vinculo.docx
+++ b/AppDecalracoes/modelos/declaracao_vinculo.docx
@@ -186,7 +186,27 @@
           <w:sz w:val="22"/>
           <w:szCs w:val="22"/>
         </w:rPr>
-        <w:t>{{cargoAtual}}</w:t>
+        <w:t>{{</w:t>
+      </w:r>
+      <w:proofErr w:type="spellStart"/>
+      <w:r>
+        <w:rPr>
+          <w:rFonts w:ascii="Arial" w:hAnsi="Arial" w:cs="Arial"/>
+          <w:bCs/>
+          <w:sz w:val="22"/>
+          <w:szCs w:val="22"/>
+        </w:rPr>
+        <w:t>cargoAtual</w:t>
+      </w:r>
+      <w:proofErr w:type="spellEnd"/>
+      <w:r>
+        <w:rPr>
+          <w:rFonts w:ascii="Arial" w:hAnsi="Arial" w:cs="Arial"/>
+          <w:bCs/>
+          <w:sz w:val="22"/>
+          <w:szCs w:val="22"/>
+        </w:rPr>
+        <w:t>}}</w:t>
       </w:r>
       <w:r>
         <w:rPr>
@@ -271,7 +291,43 @@
           <w:sz w:val="22"/>
           <w:szCs w:val="22"/>
         </w:rPr>
-        <w:t>{% if genero == “</w:t>
+        <w:t xml:space="preserve">{% </w:t>
+      </w:r>
+      <w:proofErr w:type="spellStart"/>
+      <w:r>
+        <w:rPr>
+          <w:rFonts w:ascii="Arial" w:hAnsi="Arial" w:cs="Arial"/>
+          <w:sz w:val="22"/>
+          <w:szCs w:val="22"/>
+        </w:rPr>
+        <w:t>if</w:t>
+      </w:r>
+      <w:proofErr w:type="spellEnd"/>
+      <w:r>
+        <w:rPr>
+          <w:rFonts w:ascii="Arial" w:hAnsi="Arial" w:cs="Arial"/>
+          <w:sz w:val="22"/>
+          <w:szCs w:val="22"/>
+        </w:rPr>
+        <w:t xml:space="preserve"> </w:t>
+      </w:r>
+      <w:proofErr w:type="spellStart"/>
+      <w:r>
+        <w:rPr>
+          <w:rFonts w:ascii="Arial" w:hAnsi="Arial" w:cs="Arial"/>
+          <w:sz w:val="22"/>
+          <w:szCs w:val="22"/>
+        </w:rPr>
+        <w:t>genero</w:t>
+      </w:r>
+      <w:proofErr w:type="spellEnd"/>
+      <w:r>
+        <w:rPr>
+          <w:rFonts w:ascii="Arial" w:hAnsi="Arial" w:cs="Arial"/>
+          <w:sz w:val="22"/>
+          <w:szCs w:val="22"/>
+        </w:rPr>
+        <w:t xml:space="preserve"> == “</w:t>
       </w:r>
       <w:r>
         <w:rPr>
@@ -321,7 +377,27 @@
           <w:sz w:val="22"/>
           <w:szCs w:val="22"/>
         </w:rPr>
-        <w:t>{{dataDaPublicacao}}</w:t>
+        <w:t>{{</w:t>
+      </w:r>
+      <w:proofErr w:type="spellStart"/>
+      <w:r>
+        <w:rPr>
+          <w:rFonts w:ascii="Arial" w:hAnsi="Arial"/>
+          <w:bCs/>
+          <w:sz w:val="22"/>
+          <w:szCs w:val="22"/>
+        </w:rPr>
+        <w:t>dataDaPublicacao</w:t>
+      </w:r>
+      <w:proofErr w:type="spellEnd"/>
+      <w:r>
+        <w:rPr>
+          <w:rFonts w:ascii="Arial" w:hAnsi="Arial"/>
+          <w:bCs/>
+          <w:sz w:val="22"/>
+          <w:szCs w:val="22"/>
+        </w:rPr>
+        <w:t>}}</w:t>
       </w:r>
       <w:r>
         <w:rPr>
@@ -337,7 +413,43 @@
           <w:sz w:val="22"/>
           <w:szCs w:val="22"/>
         </w:rPr>
-        <w:t>{% elif genero == “</w:t>
+        <w:t xml:space="preserve">{% </w:t>
+      </w:r>
+      <w:proofErr w:type="spellStart"/>
+      <w:r>
+        <w:rPr>
+          <w:rFonts w:ascii="Arial" w:hAnsi="Arial" w:cs="Arial"/>
+          <w:sz w:val="22"/>
+          <w:szCs w:val="22"/>
+        </w:rPr>
+        <w:t>elif</w:t>
+      </w:r>
+      <w:proofErr w:type="spellEnd"/>
+      <w:r>
+        <w:rPr>
+          <w:rFonts w:ascii="Arial" w:hAnsi="Arial" w:cs="Arial"/>
+          <w:sz w:val="22"/>
+          <w:szCs w:val="22"/>
+        </w:rPr>
+        <w:t xml:space="preserve"> </w:t>
+      </w:r>
+      <w:proofErr w:type="spellStart"/>
+      <w:r>
+        <w:rPr>
+          <w:rFonts w:ascii="Arial" w:hAnsi="Arial" w:cs="Arial"/>
+          <w:sz w:val="22"/>
+          <w:szCs w:val="22"/>
+        </w:rPr>
+        <w:t>genero</w:t>
+      </w:r>
+      <w:proofErr w:type="spellEnd"/>
+      <w:r>
+        <w:rPr>
+          <w:rFonts w:ascii="Arial" w:hAnsi="Arial" w:cs="Arial"/>
+          <w:sz w:val="22"/>
+          <w:szCs w:val="22"/>
+        </w:rPr>
+        <w:t xml:space="preserve"> == “</w:t>
       </w:r>
       <w:r>
         <w:rPr>
@@ -380,8 +492,9 @@
           <w:sz w:val="22"/>
           <w:szCs w:val="22"/>
         </w:rPr>
-        <w:t>{{dataDaPublicacao}}</w:t>
-      </w:r>
+        <w:t>{{</w:t>
+      </w:r>
+      <w:proofErr w:type="spellStart"/>
       <w:r>
         <w:rPr>
           <w:rFonts w:ascii="Arial" w:hAnsi="Arial"/>
@@ -389,6 +502,25 @@
           <w:sz w:val="22"/>
           <w:szCs w:val="22"/>
         </w:rPr>
+        <w:t>dataDaPublicacao</w:t>
+      </w:r>
+      <w:proofErr w:type="spellEnd"/>
+      <w:r>
+        <w:rPr>
+          <w:rFonts w:ascii="Arial" w:hAnsi="Arial"/>
+          <w:bCs/>
+          <w:sz w:val="22"/>
+          <w:szCs w:val="22"/>
+        </w:rPr>
+        <w:t>}}</w:t>
+      </w:r>
+      <w:r>
+        <w:rPr>
+          <w:rFonts w:ascii="Arial" w:hAnsi="Arial"/>
+          <w:bCs/>
+          <w:sz w:val="22"/>
+          <w:szCs w:val="22"/>
+        </w:rPr>
         <w:t>,</w:t>
       </w:r>
       <w:r>
@@ -397,7 +529,25 @@
           <w:sz w:val="22"/>
           <w:szCs w:val="22"/>
         </w:rPr>
-        <w:t>{% endif %}</w:t>
+        <w:t xml:space="preserve">{% </w:t>
+      </w:r>
+      <w:proofErr w:type="spellStart"/>
+      <w:r>
+        <w:rPr>
+          <w:rFonts w:ascii="Arial" w:hAnsi="Arial" w:cs="Arial"/>
+          <w:sz w:val="22"/>
+          <w:szCs w:val="22"/>
+        </w:rPr>
+        <w:t>endif</w:t>
+      </w:r>
+      <w:proofErr w:type="spellEnd"/>
+      <w:r>
+        <w:rPr>
+          <w:rFonts w:ascii="Arial" w:hAnsi="Arial" w:cs="Arial"/>
+          <w:sz w:val="22"/>
+          <w:szCs w:val="22"/>
+        </w:rPr>
+        <w:t xml:space="preserve"> %}</w:t>
       </w:r>
       <w:r>
         <w:rPr>
@@ -454,7 +604,27 @@
           <w:sz w:val="22"/>
           <w:szCs w:val="22"/>
         </w:rPr>
-        <w:t>{{dataInicioExercicio}}</w:t>
+        <w:t>{{</w:t>
+      </w:r>
+      <w:proofErr w:type="spellStart"/>
+      <w:r>
+        <w:rPr>
+          <w:rFonts w:ascii="Arial" w:hAnsi="Arial"/>
+          <w:bCs/>
+          <w:sz w:val="22"/>
+          <w:szCs w:val="22"/>
+        </w:rPr>
+        <w:t>dataInicioExercicio</w:t>
+      </w:r>
+      <w:proofErr w:type="spellEnd"/>
+      <w:r>
+        <w:rPr>
+          <w:rFonts w:ascii="Arial" w:hAnsi="Arial"/>
+          <w:bCs/>
+          <w:sz w:val="22"/>
+          <w:szCs w:val="22"/>
+        </w:rPr>
+        <w:t>}}</w:t>
       </w:r>
       <w:r>
         <w:rPr>
@@ -510,7 +680,43 @@
           <w:sz w:val="22"/>
           <w:szCs w:val="22"/>
         </w:rPr>
-        <w:t>{% if genero == “Masculino” %}</w:t>
+        <w:t xml:space="preserve">{% </w:t>
+      </w:r>
+      <w:proofErr w:type="spellStart"/>
+      <w:r>
+        <w:rPr>
+          <w:rFonts w:ascii="Arial" w:hAnsi="Arial" w:cs="Arial"/>
+          <w:sz w:val="22"/>
+          <w:szCs w:val="22"/>
+        </w:rPr>
+        <w:t>if</w:t>
+      </w:r>
+      <w:proofErr w:type="spellEnd"/>
+      <w:r>
+        <w:rPr>
+          <w:rFonts w:ascii="Arial" w:hAnsi="Arial" w:cs="Arial"/>
+          <w:sz w:val="22"/>
+          <w:szCs w:val="22"/>
+        </w:rPr>
+        <w:t xml:space="preserve"> </w:t>
+      </w:r>
+      <w:proofErr w:type="spellStart"/>
+      <w:r>
+        <w:rPr>
+          <w:rFonts w:ascii="Arial" w:hAnsi="Arial" w:cs="Arial"/>
+          <w:sz w:val="22"/>
+          <w:szCs w:val="22"/>
+        </w:rPr>
+        <w:t>genero</w:t>
+      </w:r>
+      <w:proofErr w:type="spellEnd"/>
+      <w:r>
+        <w:rPr>
+          <w:rFonts w:ascii="Arial" w:hAnsi="Arial" w:cs="Arial"/>
+          <w:sz w:val="22"/>
+          <w:szCs w:val="22"/>
+        </w:rPr>
+        <w:t xml:space="preserve"> == “Masculino” %}</w:t>
       </w:r>
       <w:r>
         <w:rPr>
@@ -543,7 +749,150 @@
           <w:sz w:val="22"/>
           <w:szCs w:val="22"/>
         </w:rPr>
-        <w:t>{{setorAtual}}</w:t>
+        <w:t>{{</w:t>
+      </w:r>
+      <w:proofErr w:type="spellStart"/>
+      <w:r>
+        <w:rPr>
+          <w:rFonts w:ascii="Arial" w:hAnsi="Arial" w:cs="Arial"/>
+          <w:bCs/>
+          <w:sz w:val="22"/>
+          <w:szCs w:val="22"/>
+        </w:rPr>
+        <w:t>setorAtual</w:t>
+      </w:r>
+      <w:proofErr w:type="spellEnd"/>
+      <w:r>
+        <w:rPr>
+          <w:rFonts w:ascii="Arial" w:hAnsi="Arial" w:cs="Arial"/>
+          <w:bCs/>
+          <w:sz w:val="22"/>
+          <w:szCs w:val="22"/>
+        </w:rPr>
+        <w:t>}}</w:t>
+      </w:r>
+      <w:r>
+        <w:rPr>
+          <w:rFonts w:ascii="Arial" w:hAnsi="Arial" w:cs="Arial"/>
+          <w:sz w:val="22"/>
+          <w:szCs w:val="22"/>
+        </w:rPr>
+        <w:t xml:space="preserve">{% </w:t>
+      </w:r>
+      <w:proofErr w:type="spellStart"/>
+      <w:r>
+        <w:rPr>
+          <w:rFonts w:ascii="Arial" w:hAnsi="Arial" w:cs="Arial"/>
+          <w:sz w:val="22"/>
+          <w:szCs w:val="22"/>
+        </w:rPr>
+        <w:t>el</w:t>
+      </w:r>
+      <w:r>
+        <w:rPr>
+          <w:rFonts w:ascii="Arial" w:hAnsi="Arial" w:cs="Arial"/>
+          <w:sz w:val="22"/>
+          <w:szCs w:val="22"/>
+        </w:rPr>
+        <w:t>if</w:t>
+      </w:r>
+      <w:proofErr w:type="spellEnd"/>
+      <w:r>
+        <w:rPr>
+          <w:rFonts w:ascii="Arial" w:hAnsi="Arial" w:cs="Arial"/>
+          <w:sz w:val="22"/>
+          <w:szCs w:val="22"/>
+        </w:rPr>
+        <w:t xml:space="preserve"> </w:t>
+      </w:r>
+      <w:proofErr w:type="spellStart"/>
+      <w:r>
+        <w:rPr>
+          <w:rFonts w:ascii="Arial" w:hAnsi="Arial" w:cs="Arial"/>
+          <w:sz w:val="22"/>
+          <w:szCs w:val="22"/>
+        </w:rPr>
+        <w:t>genero</w:t>
+      </w:r>
+      <w:proofErr w:type="spellEnd"/>
+      <w:r>
+        <w:rPr>
+          <w:rFonts w:ascii="Arial" w:hAnsi="Arial" w:cs="Arial"/>
+          <w:sz w:val="22"/>
+          <w:szCs w:val="22"/>
+        </w:rPr>
+        <w:t xml:space="preserve"> == “Feminino” %}a servidora</w:t>
+      </w:r>
+      <w:r>
+        <w:rPr>
+          <w:rFonts w:ascii="Arial" w:hAnsi="Arial" w:cs="Arial"/>
+          <w:sz w:val="22"/>
+          <w:szCs w:val="22"/>
+        </w:rPr>
+        <w:t xml:space="preserve"> </w:t>
+      </w:r>
+      <w:r>
+        <w:rPr>
+          <w:rFonts w:ascii="Arial" w:hAnsi="Arial" w:cs="Arial"/>
+          <w:sz w:val="22"/>
+          <w:szCs w:val="22"/>
+        </w:rPr>
+        <w:t xml:space="preserve">se encontra em efetivo exercício no cargo, lotado (a) em </w:t>
+      </w:r>
+      <w:r>
+        <w:rPr>
+          <w:rFonts w:ascii="Arial" w:hAnsi="Arial" w:cs="Arial"/>
+          <w:bCs/>
+          <w:sz w:val="22"/>
+          <w:szCs w:val="22"/>
+        </w:rPr>
+        <w:t>{{</w:t>
+      </w:r>
+      <w:proofErr w:type="spellStart"/>
+      <w:r>
+        <w:rPr>
+          <w:rFonts w:ascii="Arial" w:hAnsi="Arial" w:cs="Arial"/>
+          <w:bCs/>
+          <w:sz w:val="22"/>
+          <w:szCs w:val="22"/>
+        </w:rPr>
+        <w:t>setorAtual</w:t>
+      </w:r>
+      <w:proofErr w:type="spellEnd"/>
+      <w:r>
+        <w:rPr>
+          <w:rFonts w:ascii="Arial" w:hAnsi="Arial" w:cs="Arial"/>
+          <w:bCs/>
+          <w:sz w:val="22"/>
+          <w:szCs w:val="22"/>
+        </w:rPr>
+        <w:t>}}</w:t>
+      </w:r>
+      <w:r>
+        <w:rPr>
+          <w:rFonts w:ascii="Arial" w:hAnsi="Arial" w:cs="Arial"/>
+          <w:sz w:val="22"/>
+          <w:szCs w:val="22"/>
+        </w:rPr>
+        <w:t xml:space="preserve">{% </w:t>
+      </w:r>
+      <w:proofErr w:type="spellStart"/>
+      <w:r>
+        <w:rPr>
+          <w:rFonts w:ascii="Arial" w:hAnsi="Arial" w:cs="Arial"/>
+          <w:sz w:val="22"/>
+          <w:szCs w:val="22"/>
+        </w:rPr>
+        <w:t>endif</w:t>
+      </w:r>
+      <w:proofErr w:type="spellEnd"/>
+      <w:r>
+        <w:rPr>
+          <w:rFonts w:ascii="Arial" w:hAnsi="Arial" w:cs="Arial"/>
+          <w:sz w:val="22"/>
+          <w:szCs w:val="22"/>
+        </w:rPr>
+        <w:t xml:space="preserve"> %}</w:t>
       </w:r>
       <w:r>
         <w:rPr>
@@ -559,30 +908,6 @@
           <w:sz w:val="22"/>
           <w:szCs w:val="22"/>
         </w:rPr>
-        <w:t xml:space="preserve">{% </w:t>
-      </w:r>
-      <w:r>
-        <w:rPr>
-          <w:rFonts w:ascii="Arial" w:hAnsi="Arial" w:cs="Arial"/>
-          <w:sz w:val="22"/>
-          <w:szCs w:val="22"/>
-        </w:rPr>
-        <w:t>el</w:t>
-      </w:r>
-      <w:r>
-        <w:rPr>
-          <w:rFonts w:ascii="Arial" w:hAnsi="Arial" w:cs="Arial"/>
-          <w:sz w:val="22"/>
-          <w:szCs w:val="22"/>
-        </w:rPr>
-        <w:t>if genero == “Feminino” %}a servidora</w:t>
-      </w:r>
-      <w:r>
-        <w:rPr>
-          <w:rFonts w:ascii="Arial" w:hAnsi="Arial" w:cs="Arial"/>
-          <w:sz w:val="22"/>
-          <w:szCs w:val="22"/>
-        </w:rPr>
         <w:t xml:space="preserve"> </w:t>
       </w:r>
       <w:r>
@@ -591,32 +916,7 @@
           <w:sz w:val="22"/>
           <w:szCs w:val="22"/>
         </w:rPr>
-        <w:t xml:space="preserve">se encontra em efetivo exercício no cargo, lotado (a) em </w:t>
-      </w:r>
-      <w:r>
-        <w:rPr>
-          <w:rFonts w:ascii="Arial" w:hAnsi="Arial" w:cs="Arial"/>
-          <w:bCs/>
-          <w:sz w:val="22"/>
-          <w:szCs w:val="22"/>
-        </w:rPr>
-        <w:t>{{setorAtual}}</w:t>
-      </w:r>
-      <w:r>
-        <w:rPr>
-          <w:rFonts w:ascii="Arial" w:hAnsi="Arial" w:cs="Arial"/>
-          <w:sz w:val="22"/>
-          <w:szCs w:val="22"/>
-        </w:rPr>
-        <w:t>,</w:t>
-      </w:r>
-      <w:r>
-        <w:rPr>
-          <w:rFonts w:ascii="Arial" w:hAnsi="Arial" w:cs="Arial"/>
-          <w:sz w:val="22"/>
-          <w:szCs w:val="22"/>
-        </w:rPr>
-        <w:t>{% endif %}</w:t>
+        <w:t>atualmente na</w:t>
       </w:r>
       <w:r>
         <w:rPr>
@@ -632,8 +932,58 @@
           <w:sz w:val="22"/>
           <w:szCs w:val="22"/>
         </w:rPr>
-        <w:t>atualmente na</w:t>
-      </w:r>
+        <w:t xml:space="preserve">classe </w:t>
+      </w:r>
+      <w:r>
+        <w:rPr>
+          <w:rFonts w:ascii="Arial" w:hAnsi="Arial" w:cs="Arial"/>
+          <w:sz w:val="22"/>
+          <w:szCs w:val="22"/>
+        </w:rPr>
+        <w:t>{{classe}}</w:t>
+      </w:r>
+      <w:r>
+        <w:rPr>
+          <w:rFonts w:ascii="Arial" w:hAnsi="Arial" w:cs="Arial"/>
+          <w:sz w:val="22"/>
+          <w:szCs w:val="22"/>
+        </w:rPr>
+        <w:t>. T</w:t>
+      </w:r>
+      <w:r>
+        <w:rPr>
+          <w:rFonts w:ascii="Arial" w:hAnsi="Arial" w:cs="Arial"/>
+          <w:sz w:val="22"/>
+          <w:szCs w:val="22"/>
+        </w:rPr>
+        <w:t xml:space="preserve">em como Regime Jurídico o Estatuto e Regime Jurídico Único dos Servidores Públicos Civis do Estado do Rio Grande do Sul, Lei Complementar 10.098/1994; como regime previdenciário está </w:t>
+      </w:r>
+      <w:r>
+        <w:rPr>
+          <w:rFonts w:ascii="Arial" w:hAnsi="Arial" w:cs="Arial"/>
+          <w:sz w:val="22"/>
+          <w:szCs w:val="22"/>
+        </w:rPr>
+        <w:t>{</w:t>
+      </w:r>
+      <w:r>
+        <w:rPr>
+          <w:rFonts w:ascii="Arial" w:hAnsi="Arial" w:cs="Arial"/>
+          <w:sz w:val="22"/>
+          <w:szCs w:val="22"/>
+        </w:rPr>
+        <w:t xml:space="preserve">% </w:t>
+      </w:r>
+      <w:proofErr w:type="spellStart"/>
+      <w:r>
+        <w:rPr>
+          <w:rFonts w:ascii="Arial" w:hAnsi="Arial" w:cs="Arial"/>
+          <w:sz w:val="22"/>
+          <w:szCs w:val="22"/>
+        </w:rPr>
+        <w:t>if</w:t>
+      </w:r>
+      <w:proofErr w:type="spellEnd"/>
       <w:r>
         <w:rPr>
           <w:rFonts w:ascii="Arial" w:hAnsi="Arial" w:cs="Arial"/>
@@ -642,69 +992,325 @@
         </w:rPr>
         <w:t xml:space="preserve"> </w:t>
       </w:r>
-      <w:r>
-        <w:rPr>
-          <w:rFonts w:ascii="Arial" w:hAnsi="Arial" w:cs="Arial"/>
-          <w:sz w:val="22"/>
-          <w:szCs w:val="22"/>
-        </w:rPr>
-        <w:t xml:space="preserve">classe </w:t>
-      </w:r>
-      <w:r>
-        <w:rPr>
-          <w:rFonts w:ascii="Arial" w:hAnsi="Arial" w:cs="Arial"/>
-          <w:sz w:val="22"/>
-          <w:szCs w:val="22"/>
-        </w:rPr>
-        <w:t>{{classe}}</w:t>
-      </w:r>
-      <w:r>
-        <w:rPr>
-          <w:rFonts w:ascii="Arial" w:hAnsi="Arial" w:cs="Arial"/>
-          <w:sz w:val="22"/>
-          <w:szCs w:val="22"/>
-        </w:rPr>
-        <w:t>. T</w:t>
-      </w:r>
-      <w:r>
-        <w:rPr>
-          <w:rFonts w:ascii="Arial" w:hAnsi="Arial" w:cs="Arial"/>
-          <w:sz w:val="22"/>
-          <w:szCs w:val="22"/>
-        </w:rPr>
-        <w:t>em como Regime Jurídico o Estatuto e Regime Jurídico Único dos Servidores Públicos Civis do Estado do Rio Grande do Sul, Lei Complementar 10.098/1994; como regime previdenciário está vinculado</w:t>
-      </w:r>
-      <w:r>
-        <w:rPr>
-          <w:rFonts w:ascii="Arial" w:hAnsi="Arial" w:cs="Arial"/>
-          <w:sz w:val="22"/>
-          <w:szCs w:val="22"/>
-        </w:rPr>
-        <w:t xml:space="preserve"> (a)</w:t>
-      </w:r>
-      <w:r>
-        <w:rPr>
-          <w:rFonts w:ascii="Arial" w:hAnsi="Arial" w:cs="Arial"/>
-          <w:sz w:val="22"/>
-          <w:szCs w:val="22"/>
-        </w:rPr>
-        <w:t xml:space="preserve"> ao Instituto de Previdência Social do Estado do Rio Grande do Sul (IPE-Prev RS),  RPPS-RS – Regime Financeiro de Capitalização (art. 3º da LC 13.758/2011), submetido</w:t>
-      </w:r>
-      <w:r>
-        <w:rPr>
-          <w:rFonts w:ascii="Arial" w:hAnsi="Arial" w:cs="Arial"/>
-          <w:sz w:val="22"/>
-          <w:szCs w:val="22"/>
-        </w:rPr>
-        <w:t xml:space="preserve"> (a)</w:t>
-      </w:r>
-      <w:r>
-        <w:rPr>
-          <w:rFonts w:ascii="Arial" w:hAnsi="Arial" w:cs="Arial"/>
-          <w:sz w:val="22"/>
-          <w:szCs w:val="22"/>
-        </w:rPr>
-        <w:t xml:space="preserve"> ao Regime de Previdência Complementar-RS da LC 14.750/2015, com o limitador previsto no Art. 40, §§14 e 16, da Constituição Federal (teto do INSS). </w:t>
+      <w:proofErr w:type="spellStart"/>
+      <w:r>
+        <w:rPr>
+          <w:rFonts w:ascii="Arial" w:hAnsi="Arial" w:cs="Arial"/>
+          <w:sz w:val="22"/>
+          <w:szCs w:val="22"/>
+        </w:rPr>
+        <w:t>genero</w:t>
+      </w:r>
+      <w:proofErr w:type="spellEnd"/>
+      <w:r>
+        <w:rPr>
+          <w:rFonts w:ascii="Arial" w:hAnsi="Arial" w:cs="Arial"/>
+          <w:sz w:val="22"/>
+          <w:szCs w:val="22"/>
+        </w:rPr>
+        <w:t xml:space="preserve"> ==  “Masculino” %</w:t>
+      </w:r>
+      <w:r>
+        <w:rPr>
+          <w:rFonts w:ascii="Arial" w:hAnsi="Arial" w:cs="Arial"/>
+          <w:sz w:val="22"/>
+          <w:szCs w:val="22"/>
+        </w:rPr>
+        <w:t>}</w:t>
+      </w:r>
+      <w:r>
+        <w:rPr>
+          <w:rFonts w:ascii="Arial" w:hAnsi="Arial" w:cs="Arial"/>
+          <w:sz w:val="22"/>
+          <w:szCs w:val="22"/>
+        </w:rPr>
+        <w:t>vinculado</w:t>
+      </w:r>
+      <w:r>
+        <w:rPr>
+          <w:rFonts w:ascii="Arial" w:hAnsi="Arial" w:cs="Arial"/>
+          <w:sz w:val="22"/>
+          <w:szCs w:val="22"/>
+        </w:rPr>
+        <w:t>{</w:t>
+      </w:r>
+      <w:r>
+        <w:rPr>
+          <w:rFonts w:ascii="Arial" w:hAnsi="Arial" w:cs="Arial"/>
+          <w:sz w:val="22"/>
+          <w:szCs w:val="22"/>
+        </w:rPr>
+        <w:t xml:space="preserve">% </w:t>
+      </w:r>
+      <w:proofErr w:type="spellStart"/>
+      <w:r>
+        <w:rPr>
+          <w:rFonts w:ascii="Arial" w:hAnsi="Arial" w:cs="Arial"/>
+          <w:sz w:val="22"/>
+          <w:szCs w:val="22"/>
+        </w:rPr>
+        <w:t>if</w:t>
+      </w:r>
+      <w:proofErr w:type="spellEnd"/>
+      <w:r>
+        <w:rPr>
+          <w:rFonts w:ascii="Arial" w:hAnsi="Arial" w:cs="Arial"/>
+          <w:sz w:val="22"/>
+          <w:szCs w:val="22"/>
+        </w:rPr>
+        <w:t xml:space="preserve"> </w:t>
+      </w:r>
+      <w:proofErr w:type="spellStart"/>
+      <w:r>
+        <w:rPr>
+          <w:rFonts w:ascii="Arial" w:hAnsi="Arial" w:cs="Arial"/>
+          <w:sz w:val="22"/>
+          <w:szCs w:val="22"/>
+        </w:rPr>
+        <w:t>genero</w:t>
+      </w:r>
+      <w:proofErr w:type="spellEnd"/>
+      <w:r>
+        <w:rPr>
+          <w:rFonts w:ascii="Arial" w:hAnsi="Arial" w:cs="Arial"/>
+          <w:sz w:val="22"/>
+          <w:szCs w:val="22"/>
+        </w:rPr>
+        <w:t xml:space="preserve"> ==  “</w:t>
+      </w:r>
+      <w:r>
+        <w:rPr>
+          <w:rFonts w:ascii="Arial" w:hAnsi="Arial" w:cs="Arial"/>
+          <w:sz w:val="22"/>
+          <w:szCs w:val="22"/>
+        </w:rPr>
+        <w:t>Feminino</w:t>
+      </w:r>
+      <w:r>
+        <w:rPr>
+          <w:rFonts w:ascii="Arial" w:hAnsi="Arial" w:cs="Arial"/>
+          <w:sz w:val="22"/>
+          <w:szCs w:val="22"/>
+        </w:rPr>
+        <w:t>” %</w:t>
+      </w:r>
+      <w:r>
+        <w:rPr>
+          <w:rFonts w:ascii="Arial" w:hAnsi="Arial" w:cs="Arial"/>
+          <w:sz w:val="22"/>
+          <w:szCs w:val="22"/>
+        </w:rPr>
+        <w:t>}vinculada{</w:t>
+      </w:r>
+      <w:r>
+        <w:rPr>
+          <w:rFonts w:ascii="Arial" w:hAnsi="Arial" w:cs="Arial"/>
+          <w:sz w:val="22"/>
+          <w:szCs w:val="22"/>
+        </w:rPr>
+        <w:t xml:space="preserve">% </w:t>
+      </w:r>
+      <w:proofErr w:type="spellStart"/>
+      <w:r>
+        <w:rPr>
+          <w:rFonts w:ascii="Arial" w:hAnsi="Arial" w:cs="Arial"/>
+          <w:sz w:val="22"/>
+          <w:szCs w:val="22"/>
+        </w:rPr>
+        <w:t>endif</w:t>
+      </w:r>
+      <w:proofErr w:type="spellEnd"/>
+      <w:r>
+        <w:rPr>
+          <w:rFonts w:ascii="Arial" w:hAnsi="Arial" w:cs="Arial"/>
+          <w:sz w:val="22"/>
+          <w:szCs w:val="22"/>
+        </w:rPr>
+        <w:t xml:space="preserve"> %</w:t>
+      </w:r>
+      <w:r>
+        <w:rPr>
+          <w:rFonts w:ascii="Arial" w:hAnsi="Arial" w:cs="Arial"/>
+          <w:sz w:val="22"/>
+          <w:szCs w:val="22"/>
+        </w:rPr>
+        <w:t>}</w:t>
+      </w:r>
+      <w:r>
+        <w:rPr>
+          <w:rFonts w:ascii="Arial" w:hAnsi="Arial" w:cs="Arial"/>
+          <w:sz w:val="22"/>
+          <w:szCs w:val="22"/>
+        </w:rPr>
+        <w:t xml:space="preserve"> ao Instituto de Previdência Social do Estado do Rio Grande do Sul (IPE-Prev RS),  </w:t>
+      </w:r>
+      <w:r>
+        <w:rPr>
+          <w:rFonts w:ascii="Arial" w:hAnsi="Arial" w:cs="Arial"/>
+          <w:sz w:val="22"/>
+          <w:szCs w:val="22"/>
+        </w:rPr>
+        <w:t>{}</w:t>
+      </w:r>
+      <w:r>
+        <w:rPr>
+          <w:rFonts w:ascii="Arial" w:hAnsi="Arial" w:cs="Arial"/>
+          <w:sz w:val="22"/>
+          <w:szCs w:val="22"/>
+        </w:rPr>
+        <w:t>opão1</w:t>
+      </w:r>
+      <w:r>
+        <w:rPr>
+          <w:rFonts w:ascii="Arial" w:hAnsi="Arial" w:cs="Arial"/>
+          <w:sz w:val="22"/>
+          <w:szCs w:val="22"/>
+        </w:rPr>
+        <w:t>{}</w:t>
+      </w:r>
+      <w:r>
+        <w:rPr>
+          <w:rFonts w:ascii="Arial" w:hAnsi="Arial" w:cs="Arial"/>
+          <w:sz w:val="22"/>
+          <w:szCs w:val="22"/>
+        </w:rPr>
+        <w:t>opão2{}</w:t>
+      </w:r>
+      <w:r>
+        <w:rPr>
+          <w:rFonts w:ascii="Arial" w:hAnsi="Arial" w:cs="Arial"/>
+          <w:sz w:val="22"/>
+          <w:szCs w:val="22"/>
+        </w:rPr>
+        <w:t xml:space="preserve">, </w:t>
+      </w:r>
+      <w:r>
+        <w:rPr>
+          <w:rFonts w:ascii="Arial" w:hAnsi="Arial" w:cs="Arial"/>
+          <w:sz w:val="22"/>
+          <w:szCs w:val="22"/>
+        </w:rPr>
+        <w:t>{}</w:t>
+      </w:r>
+      <w:r>
+        <w:rPr>
+          <w:rFonts w:ascii="Arial" w:hAnsi="Arial" w:cs="Arial"/>
+          <w:sz w:val="22"/>
+          <w:szCs w:val="22"/>
+        </w:rPr>
+        <w:t>submeti</w:t>
+      </w:r>
+      <w:r>
+        <w:rPr>
+          <w:rFonts w:ascii="Arial" w:hAnsi="Arial" w:cs="Arial"/>
+          <w:sz w:val="22"/>
+          <w:szCs w:val="22"/>
+        </w:rPr>
+        <w:t>d</w:t>
+      </w:r>
+      <w:r>
+        <w:rPr>
+          <w:rFonts w:ascii="Arial" w:hAnsi="Arial" w:cs="Arial"/>
+          <w:sz w:val="22"/>
+          <w:szCs w:val="22"/>
+        </w:rPr>
+        <w:t>o</w:t>
+      </w:r>
+      <w:r>
+        <w:rPr>
+          <w:rFonts w:ascii="Arial" w:hAnsi="Arial" w:cs="Arial"/>
+          <w:sz w:val="22"/>
+          <w:szCs w:val="22"/>
+        </w:rPr>
+        <w:t>{}</w:t>
+      </w:r>
+      <w:r>
+        <w:rPr>
+          <w:rFonts w:ascii="Arial" w:hAnsi="Arial" w:cs="Arial"/>
+          <w:sz w:val="22"/>
+          <w:szCs w:val="22"/>
+        </w:rPr>
+        <w:t>submeti</w:t>
+      </w:r>
+      <w:r>
+        <w:rPr>
+          <w:rFonts w:ascii="Arial" w:hAnsi="Arial" w:cs="Arial"/>
+          <w:sz w:val="22"/>
+          <w:szCs w:val="22"/>
+        </w:rPr>
+        <w:t>d</w:t>
+      </w:r>
+      <w:r>
+        <w:rPr>
+          <w:rFonts w:ascii="Arial" w:hAnsi="Arial" w:cs="Arial"/>
+          <w:sz w:val="22"/>
+          <w:szCs w:val="22"/>
+        </w:rPr>
+        <w:t>o</w:t>
+      </w:r>
+      <w:r>
+        <w:rPr>
+          <w:rFonts w:ascii="Arial" w:hAnsi="Arial" w:cs="Arial"/>
+          <w:sz w:val="22"/>
+          <w:szCs w:val="22"/>
+        </w:rPr>
+        <w:t>{}</w:t>
+      </w:r>
+      <w:r>
+        <w:rPr>
+          <w:rFonts w:ascii="Arial" w:hAnsi="Arial" w:cs="Arial"/>
+          <w:sz w:val="22"/>
+          <w:szCs w:val="22"/>
+        </w:rPr>
+        <w:t xml:space="preserve"> ao </w:t>
+      </w:r>
+      <w:r>
+        <w:rPr>
+          <w:rFonts w:ascii="Arial" w:hAnsi="Arial" w:cs="Arial"/>
+          <w:sz w:val="22"/>
+          <w:szCs w:val="22"/>
+        </w:rPr>
+        <w:t>{}opção1{}opção2{}</w:t>
+      </w:r>
+      <w:r>
+        <w:rPr>
+          <w:rFonts w:ascii="Arial" w:hAnsi="Arial" w:cs="Arial"/>
+          <w:sz w:val="22"/>
+          <w:szCs w:val="22"/>
+        </w:rPr>
+        <w:t xml:space="preserve">, </w:t>
+      </w:r>
+      <w:r>
+        <w:rPr>
+          <w:rFonts w:ascii="Arial" w:hAnsi="Arial" w:cs="Arial"/>
+          <w:sz w:val="22"/>
+          <w:szCs w:val="22"/>
+        </w:rPr>
+        <w:t>{}</w:t>
+      </w:r>
+      <w:r>
+        <w:rPr>
+          <w:rFonts w:ascii="Arial" w:hAnsi="Arial" w:cs="Arial"/>
+          <w:sz w:val="22"/>
+          <w:szCs w:val="22"/>
+        </w:rPr>
+        <w:t>com</w:t>
+      </w:r>
+      <w:r>
+        <w:rPr>
+          <w:rFonts w:ascii="Arial" w:hAnsi="Arial" w:cs="Arial"/>
+          <w:sz w:val="22"/>
+          <w:szCs w:val="22"/>
+        </w:rPr>
+        <w:t>{}sem{}</w:t>
+      </w:r>
+      <w:r>
+        <w:rPr>
+          <w:rFonts w:ascii="Arial" w:hAnsi="Arial" w:cs="Arial"/>
+          <w:sz w:val="22"/>
+          <w:szCs w:val="22"/>
+        </w:rPr>
+        <w:t xml:space="preserve"> o limitador previsto no Art. 40, §§14 e 16, da Constituição Federal (teto do INSS). </w:t>
       </w:r>
     </w:p>
     <w:p>
@@ -938,7 +1544,27 @@
           <w:sz w:val="22"/>
           <w:szCs w:val="22"/>
         </w:rPr>
-        <w:t>{{nomeAssinador}}</w:t>
+        <w:t>{{</w:t>
+      </w:r>
+      <w:proofErr w:type="spellStart"/>
+      <w:r>
+        <w:rPr>
+          <w:rFonts w:ascii="Arial" w:hAnsi="Arial" w:cs="Arial"/>
+          <w:b/>
+          <w:sz w:val="22"/>
+          <w:szCs w:val="22"/>
+        </w:rPr>
+        <w:t>nomeAssinador</w:t>
+      </w:r>
+      <w:proofErr w:type="spellEnd"/>
+      <w:r>
+        <w:rPr>
+          <w:rFonts w:ascii="Arial" w:hAnsi="Arial" w:cs="Arial"/>
+          <w:b/>
+          <w:sz w:val="22"/>
+          <w:szCs w:val="22"/>
+        </w:rPr>
+        <w:t>}}</w:t>
       </w:r>
     </w:p>
     <w:p>
@@ -959,7 +1585,27 @@
           <w:szCs w:val="22"/>
         </w:rPr>
         <w:lastRenderedPageBreak/>
-        <w:t>{{cargoAssinador}}</w:t>
+        <w:t>{{</w:t>
+      </w:r>
+      <w:proofErr w:type="spellStart"/>
+      <w:r>
+        <w:rPr>
+          <w:rFonts w:ascii="Arial" w:hAnsi="Arial" w:cs="Arial"/>
+          <w:bCs/>
+          <w:sz w:val="22"/>
+          <w:szCs w:val="22"/>
+        </w:rPr>
+        <w:t>cargoAssinador</w:t>
+      </w:r>
+      <w:proofErr w:type="spellEnd"/>
+      <w:r>
+        <w:rPr>
+          <w:rFonts w:ascii="Arial" w:hAnsi="Arial" w:cs="Arial"/>
+          <w:bCs/>
+          <w:sz w:val="22"/>
+          <w:szCs w:val="22"/>
+        </w:rPr>
+        <w:t>}}</w:t>
       </w:r>
     </w:p>
     <w:p>
@@ -988,11 +1634,31 @@
           <w:sz w:val="22"/>
           <w:szCs w:val="22"/>
         </w:rPr>
-        <w:t>{{idAssinador}}</w:t>
+        <w:t>{{</w:t>
+      </w:r>
+      <w:proofErr w:type="spellStart"/>
+      <w:r>
+        <w:rPr>
+          <w:rFonts w:ascii="Arial" w:hAnsi="Arial" w:cs="Arial"/>
+          <w:bCs/>
+          <w:sz w:val="22"/>
+          <w:szCs w:val="22"/>
+        </w:rPr>
+        <w:t>idAssinador</w:t>
+      </w:r>
+      <w:proofErr w:type="spellEnd"/>
+      <w:r>
+        <w:rPr>
+          <w:rFonts w:ascii="Arial" w:hAnsi="Arial" w:cs="Arial"/>
+          <w:bCs/>
+          <w:sz w:val="22"/>
+          <w:szCs w:val="22"/>
+        </w:rPr>
+        <w:t>}}</w:t>
       </w:r>
     </w:p>
+    <w:bookmarkEnd w:id="9"/>
     <w:bookmarkEnd w:id="11"/>
-    <w:bookmarkEnd w:id="9"/>
     <w:p>
       <w:pPr>
         <w:rPr>

</xml_diff>